<commit_message>
Adding the updated PRD document with Cathy's git training links
</commit_message>
<xml_diff>
--- a/LLC - Resume Parser.docx
+++ b/LLC - Resume Parser.docx
@@ -224,7 +224,13 @@
         <w:rPr>
           <w:rtl w:val="0"/>
         </w:rPr>
-        <w:t xml:space="preserve">Aris, Conrad, Hideki, Sid, ____</w:t>
+        <w:t xml:space="preserve">Amir, </w:t>
+      </w:r>
+      <w:r>
+        <w:rPr>
+          <w:rtl w:val="0"/>
+        </w:rPr>
+        <w:t xml:space="preserve">Aris, Cathy, Clinton, Conrad, Hideki, Sid, Tria</w:t>
       </w:r>
     </w:p>
     <w:p>
@@ -1887,7 +1893,7 @@
                 <w:szCs w:val="20"/>
                 <w:rtl w:val="0"/>
               </w:rPr>
-              <w:t xml:space="preserve">Local machine, text based output, no user interaction</w:t>
+              <w:t xml:space="preserve">Local machine, text based output, no user interaction, runs from command-line</w:t>
             </w:r>
           </w:p>
         </w:tc>
@@ -1926,8 +1932,11 @@
             </w:pPr>
             <w:r>
               <w:rPr>
-                <w:rtl w:val="0"/>
-              </w:rPr>
+                <w:sz w:val="20"/>
+                <w:szCs w:val="20"/>
+                <w:rtl w:val="0"/>
+              </w:rPr>
+              <w:t xml:space="preserve">Executable file for Windows or OS X.</w:t>
             </w:r>
           </w:p>
         </w:tc>
@@ -1966,8 +1975,11 @@
             </w:pPr>
             <w:r>
               <w:rPr>
-                <w:rtl w:val="0"/>
-              </w:rPr>
+                <w:sz w:val="20"/>
+                <w:szCs w:val="20"/>
+                <w:rtl w:val="0"/>
+              </w:rPr>
+              <w:t xml:space="preserve">Published on a website</w:t>
             </w:r>
           </w:p>
         </w:tc>
@@ -1997,9 +2009,12 @@
     </w:p>
     <w:p>
       <w:pPr>
+        <w:pStyle w:val="Heading2"/>
         <w:contextualSpacing w:val="0"/>
         <w:rPr/>
       </w:pPr>
+      <w:bookmarkStart w:colFirst="0" w:colLast="0" w:name="_avbvmlwn12ph" w:id="6"/>
+      <w:bookmarkEnd w:id="6"/>
       <w:r>
         <w:rPr>
           <w:rtl w:val="0"/>
@@ -2022,7 +2037,7 @@
         <w:rPr>
           <w:rtl w:val="0"/>
         </w:rPr>
-        <w:t xml:space="preserve">How to collaborate on code? (explore GitHub)</w:t>
+        <w:t xml:space="preserve">How to collaborate on code? </w:t>
       </w:r>
     </w:p>
     <w:p>
@@ -2040,7 +2055,74 @@
         <w:rPr>
           <w:rtl w:val="0"/>
         </w:rPr>
-        <w:t xml:space="preserve">Learning GitHub - tutorial</w:t>
+        <w:t xml:space="preserve">We are using GitHub to collaborate.</w:t>
+      </w:r>
+    </w:p>
+    <w:p>
+      <w:pPr>
+        <w:numPr>
+          <w:ilvl w:val="1"/>
+          <w:numId w:val="4"/>
+        </w:numPr>
+        <w:ind w:left="1440" w:hanging="360"/>
+        <w:rPr>
+          <w:u w:val="none"/>
+        </w:rPr>
+      </w:pPr>
+      <w:r>
+        <w:rPr>
+          <w:rtl w:val="0"/>
+        </w:rPr>
+        <w:t xml:space="preserve">Cathy did a tutorial on GitHub, which can be accessed here: </w:t>
+      </w:r>
+      <w:hyperlink r:id="rId7">
+        <w:r>
+          <w:rPr>
+            <w:color w:val="1155cc"/>
+            <w:u w:val="single"/>
+            <w:rtl w:val="0"/>
+          </w:rPr>
+          <w:t xml:space="preserve">https://bluejeans.com/s/bj9Y1/</w:t>
+        </w:r>
+      </w:hyperlink>
+      <w:r>
+        <w:rPr>
+          <w:rtl w:val="0"/>
+        </w:rPr>
+      </w:r>
+    </w:p>
+    <w:p>
+      <w:pPr>
+        <w:numPr>
+          <w:ilvl w:val="1"/>
+          <w:numId w:val="4"/>
+        </w:numPr>
+        <w:ind w:left="1440" w:hanging="360"/>
+        <w:rPr>
+          <w:u w:val="none"/>
+        </w:rPr>
+      </w:pPr>
+      <w:r>
+        <w:rPr>
+          <w:rtl w:val="0"/>
+        </w:rPr>
+        <w:t xml:space="preserve">The related deck can be found </w:t>
+      </w:r>
+      <w:hyperlink r:id="rId8">
+        <w:r>
+          <w:rPr>
+            <w:color w:val="1155cc"/>
+            <w:u w:val="single"/>
+            <w:rtl w:val="0"/>
+          </w:rPr>
+          <w:t xml:space="preserve">here</w:t>
+        </w:r>
+      </w:hyperlink>
+      <w:r>
+        <w:rPr>
+          <w:rtl w:val="0"/>
+        </w:rPr>
+        <w:t xml:space="preserve">.</w:t>
       </w:r>
     </w:p>
     <w:p>
@@ -2063,12 +2145,30 @@
     </w:p>
     <w:p>
       <w:pPr>
+        <w:numPr>
+          <w:ilvl w:val="0"/>
+          <w:numId w:val="4"/>
+        </w:numPr>
+        <w:ind w:left="720" w:hanging="360"/>
+        <w:rPr>
+          <w:u w:val="none"/>
+        </w:rPr>
+      </w:pPr>
+      <w:r>
+        <w:rPr>
+          <w:rtl w:val="0"/>
+        </w:rPr>
+        <w:t xml:space="preserve">Vectorization library (suggested by Ben for word cloud)</w:t>
+      </w:r>
+    </w:p>
+    <w:p>
+      <w:pPr>
         <w:pStyle w:val="Heading2"/>
         <w:contextualSpacing w:val="0"/>
         <w:rPr/>
       </w:pPr>
-      <w:bookmarkStart w:colFirst="0" w:colLast="0" w:name="_w5iy998kompa" w:id="6"/>
-      <w:bookmarkEnd w:id="6"/>
+      <w:bookmarkStart w:colFirst="0" w:colLast="0" w:name="_w5iy998kompa" w:id="7"/>
+      <w:bookmarkEnd w:id="7"/>
       <w:r>
         <w:rPr>
           <w:rtl w:val="0"/>
@@ -2093,7 +2193,7 @@
         </w:rPr>
         <w:t xml:space="preserve">Word cloud generator: </w:t>
       </w:r>
-      <w:hyperlink r:id="rId7">
+      <w:hyperlink r:id="rId9">
         <w:r>
           <w:rPr>
             <w:color w:val="1155cc"/>
@@ -2126,7 +2226,7 @@
         </w:rPr>
         <w:t xml:space="preserve">Company that already has this as a product: </w:t>
       </w:r>
-      <w:hyperlink r:id="rId8">
+      <w:hyperlink r:id="rId10">
         <w:r>
           <w:rPr>
             <w:color w:val="1155cc"/>
@@ -2154,7 +2254,7 @@
       </w:r>
     </w:p>
     <w:sectPr>
-      <w:headerReference r:id="rId9" w:type="default"/>
+      <w:headerReference r:id="rId11" w:type="default"/>
       <w:pgSz w:h="15840" w:w="12240"/>
       <w:pgMar w:bottom="1440" w:top="1440" w:left="1440" w:right="1440" w:header="720" w:footer="720"/>
       <w:pgNumType w:start="1"/>

</xml_diff>